<commit_message>
Cambios para la segunda entrega, se agrega un segundo parámetro de entrada para definir el archivo de salida, FALTA PROBAR
</commit_message>
<xml_diff>
--- a/release/README.docx
+++ b/release/README.docx
@@ -17,10 +17,7 @@
     </w:p>
     <w:p>
       <w:r>
-        <w:t>El archivo comprimido contiene todo lo necesario para e</w:t>
-      </w:r>
-      <w:r>
-        <w:t>l funcionamiento del programa.</w:t>
+        <w:t>El archivo comprimido contiene todo lo necesario para el funcionamiento del programa.</w:t>
       </w:r>
     </w:p>
     <w:p>
@@ -53,85 +50,35 @@
       </w:r>
     </w:p>
     <w:p>
-      <w:pPr>
-        <w:rPr>
-          <w:b/>
-          <w:i/>
-        </w:rPr>
-      </w:pPr>
-      <w:r>
-        <w:t>El resultado final del proceso se podrá observar en el archivo de salida:</w:t>
-      </w:r>
-      <w:r>
-        <w:cr/>
-      </w:r>
-      <w:proofErr w:type="spellStart"/>
-      <w:r>
-        <w:rPr>
-          <w:b/>
-          <w:i/>
-        </w:rPr>
-        <w:t>resultado.flg</w:t>
-      </w:r>
-      <w:proofErr w:type="spellEnd"/>
+      <w:r>
+        <w:t>En línea de comandos, se llama de la siguiente forma:</w:t>
+      </w:r>
     </w:p>
     <w:p/>
     <w:p>
       <w:r>
-        <w:t>En línea de comandos, se llama de la siguiente forma:</w:t>
+        <w:t xml:space="preserve">NERC_GIL.bat </w:t>
+      </w:r>
+      <w:r>
+        <w:t>ARCHIVO</w:t>
+      </w:r>
+      <w:r>
+        <w:t>_ENTRADA ARCHIVO_SALIDA</w:t>
       </w:r>
     </w:p>
     <w:p/>
     <w:p>
       <w:r>
-        <w:t xml:space="preserve">NERC_GIL.bat </w:t>
-      </w:r>
-      <w:r>
-        <w:t>ARCHIVO</w:t>
-      </w:r>
-    </w:p>
-    <w:p/>
-    <w:p>
-      <w:r>
-        <w:t>En donde ARCHIVO es el nombre del archivo que se busca analizar, en el siguiente ejemplo se utiliza el archivo</w:t>
-      </w:r>
-      <w:r>
-        <w:t xml:space="preserve"> </w:t>
-      </w:r>
-      <w:r>
-        <w:t>“</w:t>
-      </w:r>
-      <w:r>
-        <w:t>4.txt</w:t>
-      </w:r>
-      <w:r>
-        <w:t xml:space="preserve">” como ejemplo. </w:t>
-      </w:r>
-      <w:r>
-        <w:pict>
-          <v:shapetype id="_x0000_t75" coordsize="21600,21600" o:spt="75" o:preferrelative="t" path="m@4@5l@4@11@9@11@9@5xe" filled="f" stroked="f">
-            <v:stroke joinstyle="miter"/>
-            <v:formulas>
-              <v:f eqn="if lineDrawn pixelLineWidth 0"/>
-              <v:f eqn="sum @0 1 0"/>
-              <v:f eqn="sum 0 0 @1"/>
-              <v:f eqn="prod @2 1 2"/>
-              <v:f eqn="prod @3 21600 pixelWidth"/>
-              <v:f eqn="prod @3 21600 pixelHeight"/>
-              <v:f eqn="sum @0 0 1"/>
-              <v:f eqn="prod @6 1 2"/>
-              <v:f eqn="prod @7 21600 pixelWidth"/>
-              <v:f eqn="sum @8 21600 0"/>
-              <v:f eqn="prod @7 21600 pixelHeight"/>
-              <v:f eqn="sum @10 21600 0"/>
-            </v:formulas>
-            <v:path o:extrusionok="f" gradientshapeok="t" o:connecttype="rect"/>
-            <o:lock v:ext="edit" aspectratio="t"/>
-          </v:shapetype>
-          <v:shape id="_x0000_i1025" type="#_x0000_t75" style="width:364.5pt;height:96pt">
-            <v:imagedata r:id="rId5" o:title="uso"/>
-          </v:shape>
-        </w:pict>
+        <w:t>En donde ARCHIVO</w:t>
+      </w:r>
+      <w:r>
+        <w:t>_ENTRADA</w:t>
+      </w:r>
+      <w:r>
+        <w:t xml:space="preserve"> es el nombre del archivo que se busca analizar, </w:t>
+      </w:r>
+      <w:r>
+        <w:t>y ARCHIVO_SALIDA es el archivo que se desea crear con el resultado</w:t>
       </w:r>
       <w:bookmarkStart w:id="0" w:name="_GoBack"/>
       <w:bookmarkEnd w:id="0"/>
@@ -782,7 +729,7 @@
   <a:extraClrSchemeLst/>
   <a:extLst>
     <a:ext uri="{05A4C25C-085E-4340-85A3-A5531E510DB2}">
-      <thm15:themeFamily xmlns:thm15="http://schemas.microsoft.com/office/thememl/2012/main" xmlns="" name="Office Theme" id="{62F939B6-93AF-4DB8-9C6B-D6C7DFDC589F}" vid="{4A3C46E8-61CC-4603-A589-7422A47A8E4A}"/>
+      <thm15:themeFamily xmlns="" xmlns:thm15="http://schemas.microsoft.com/office/thememl/2012/main" name="Office Theme" id="{62F939B6-93AF-4DB8-9C6B-D6C7DFDC589F}" vid="{4A3C46E8-61CC-4603-A589-7422A47A8E4A}"/>
     </a:ext>
   </a:extLst>
 </a:theme>

</xml_diff>